<commit_message>
Service Registration and Discovery
</commit_message>
<xml_diff>
--- a/Spring/Notes.docx
+++ b/Spring/Notes.docx
@@ -207,8 +207,1484 @@
         </w:rPr>
         <w:t>Native queries can also be used</w:t>
       </w:r>
+    </w:p>
+    <w:p>
+      <w:pPr>
+        <w:rPr>
+          <w:rFonts w:ascii="Candara" w:hAnsi="Candara"/>
+          <w:sz w:val="28"/>
+          <w:szCs w:val="28"/>
+        </w:rPr>
+      </w:pPr>
+    </w:p>
+    <w:p>
+      <w:pPr>
+        <w:rPr>
+          <w:rFonts w:ascii="Candara" w:hAnsi="Candara"/>
+          <w:sz w:val="28"/>
+          <w:szCs w:val="28"/>
+        </w:rPr>
+      </w:pPr>
+    </w:p>
+    <w:p>
+      <w:pPr>
+        <w:rPr>
+          <w:rFonts w:ascii="Candara" w:hAnsi="Candara"/>
+          <w:sz w:val="28"/>
+          <w:szCs w:val="28"/>
+        </w:rPr>
+      </w:pPr>
+      <w:r>
+        <w:rPr>
+          <w:rFonts w:ascii="Candara" w:hAnsi="Candara"/>
+          <w:sz w:val="28"/>
+          <w:szCs w:val="28"/>
+        </w:rPr>
+        <w:t>Ecommerce app</w:t>
+      </w:r>
+    </w:p>
+    <w:p>
+      <w:pPr>
+        <w:pStyle w:val="ListParagraph"/>
+        <w:numPr>
+          <w:ilvl w:val="0"/>
+          <w:numId w:val="1"/>
+        </w:numPr>
+        <w:rPr>
+          <w:rFonts w:ascii="Candara" w:hAnsi="Candara"/>
+          <w:sz w:val="28"/>
+          <w:szCs w:val="28"/>
+        </w:rPr>
+      </w:pPr>
+      <w:r>
+        <w:rPr>
+          <w:rFonts w:ascii="Candara" w:hAnsi="Candara"/>
+          <w:sz w:val="28"/>
+          <w:szCs w:val="28"/>
+        </w:rPr>
+        <w:t>Product management</w:t>
+      </w:r>
+    </w:p>
+    <w:p>
+      <w:pPr>
+        <w:pStyle w:val="ListParagraph"/>
+        <w:numPr>
+          <w:ilvl w:val="0"/>
+          <w:numId w:val="1"/>
+        </w:numPr>
+        <w:rPr>
+          <w:rFonts w:ascii="Candara" w:hAnsi="Candara"/>
+          <w:sz w:val="28"/>
+          <w:szCs w:val="28"/>
+        </w:rPr>
+      </w:pPr>
+      <w:r>
+        <w:rPr>
+          <w:rFonts w:ascii="Candara" w:hAnsi="Candara"/>
+          <w:sz w:val="28"/>
+          <w:szCs w:val="28"/>
+        </w:rPr>
+        <w:t>Authentication and Authorization</w:t>
+      </w:r>
+    </w:p>
+    <w:p>
+      <w:pPr>
+        <w:pStyle w:val="ListParagraph"/>
+        <w:numPr>
+          <w:ilvl w:val="0"/>
+          <w:numId w:val="1"/>
+        </w:numPr>
+        <w:rPr>
+          <w:rFonts w:ascii="Candara" w:hAnsi="Candara"/>
+          <w:sz w:val="28"/>
+          <w:szCs w:val="28"/>
+        </w:rPr>
+      </w:pPr>
+      <w:r>
+        <w:rPr>
+          <w:rFonts w:ascii="Candara" w:hAnsi="Candara"/>
+          <w:sz w:val="28"/>
+          <w:szCs w:val="28"/>
+        </w:rPr>
+        <w:t>Payment processing</w:t>
+      </w:r>
+    </w:p>
+    <w:p>
+      <w:pPr>
+        <w:pStyle w:val="ListParagraph"/>
+        <w:numPr>
+          <w:ilvl w:val="0"/>
+          <w:numId w:val="1"/>
+        </w:numPr>
+        <w:rPr>
+          <w:rFonts w:ascii="Candara" w:hAnsi="Candara"/>
+          <w:sz w:val="28"/>
+          <w:szCs w:val="28"/>
+        </w:rPr>
+      </w:pPr>
+      <w:r>
+        <w:rPr>
+          <w:rFonts w:ascii="Candara" w:hAnsi="Candara"/>
+          <w:sz w:val="28"/>
+          <w:szCs w:val="28"/>
+        </w:rPr>
+        <w:t>Shipping services</w:t>
+      </w:r>
+    </w:p>
+    <w:p>
+      <w:pPr>
+        <w:pStyle w:val="ListParagraph"/>
+        <w:numPr>
+          <w:ilvl w:val="0"/>
+          <w:numId w:val="1"/>
+        </w:numPr>
+        <w:rPr>
+          <w:rFonts w:ascii="Candara" w:hAnsi="Candara"/>
+          <w:sz w:val="28"/>
+          <w:szCs w:val="28"/>
+        </w:rPr>
+      </w:pPr>
+      <w:r>
+        <w:rPr>
+          <w:rFonts w:ascii="Candara" w:hAnsi="Candara"/>
+          <w:sz w:val="28"/>
+          <w:szCs w:val="28"/>
+        </w:rPr>
+        <w:t>Order management</w:t>
+      </w:r>
+    </w:p>
+    <w:p>
+      <w:pPr>
+        <w:pStyle w:val="ListParagraph"/>
+        <w:numPr>
+          <w:ilvl w:val="0"/>
+          <w:numId w:val="1"/>
+        </w:numPr>
+        <w:rPr>
+          <w:rFonts w:ascii="Candara" w:hAnsi="Candara"/>
+          <w:sz w:val="28"/>
+          <w:szCs w:val="28"/>
+        </w:rPr>
+      </w:pPr>
+      <w:r>
+        <w:rPr>
+          <w:rFonts w:ascii="Candara" w:hAnsi="Candara"/>
+          <w:sz w:val="28"/>
+          <w:szCs w:val="28"/>
+        </w:rPr>
+        <w:t>Customer services</w:t>
+      </w:r>
+    </w:p>
+    <w:p>
+      <w:pPr>
+        <w:pStyle w:val="ListParagraph"/>
+        <w:numPr>
+          <w:ilvl w:val="0"/>
+          <w:numId w:val="1"/>
+        </w:numPr>
+        <w:rPr>
+          <w:rFonts w:ascii="Candara" w:hAnsi="Candara"/>
+          <w:sz w:val="28"/>
+          <w:szCs w:val="28"/>
+        </w:rPr>
+      </w:pPr>
+      <w:proofErr w:type="spellStart"/>
+      <w:r>
+        <w:rPr>
+          <w:rFonts w:ascii="Candara" w:hAnsi="Candara"/>
+          <w:sz w:val="28"/>
+          <w:szCs w:val="28"/>
+        </w:rPr>
+        <w:t>Recommandation</w:t>
+      </w:r>
+      <w:proofErr w:type="spellEnd"/>
+      <w:r>
+        <w:rPr>
+          <w:rFonts w:ascii="Candara" w:hAnsi="Candara"/>
+          <w:sz w:val="28"/>
+          <w:szCs w:val="28"/>
+        </w:rPr>
+        <w:t xml:space="preserve"> engine</w:t>
+      </w:r>
+    </w:p>
+    <w:p>
+      <w:pPr>
+        <w:pStyle w:val="ListParagraph"/>
+        <w:numPr>
+          <w:ilvl w:val="0"/>
+          <w:numId w:val="1"/>
+        </w:numPr>
+        <w:rPr>
+          <w:rFonts w:ascii="Candara" w:hAnsi="Candara"/>
+          <w:sz w:val="28"/>
+          <w:szCs w:val="28"/>
+        </w:rPr>
+      </w:pPr>
+      <w:r>
+        <w:rPr>
+          <w:rFonts w:ascii="Candara" w:hAnsi="Candara"/>
+          <w:sz w:val="28"/>
+          <w:szCs w:val="28"/>
+        </w:rPr>
+        <w:t>……..</w:t>
+      </w:r>
+    </w:p>
+    <w:p>
+      <w:pPr>
+        <w:rPr>
+          <w:rFonts w:ascii="Candara" w:hAnsi="Candara"/>
+          <w:sz w:val="28"/>
+          <w:szCs w:val="28"/>
+        </w:rPr>
+      </w:pPr>
+    </w:p>
+    <w:p>
+      <w:pPr>
+        <w:rPr>
+          <w:rFonts w:ascii="Candara" w:hAnsi="Candara"/>
+          <w:sz w:val="28"/>
+          <w:szCs w:val="28"/>
+        </w:rPr>
+      </w:pPr>
+      <w:r>
+        <w:rPr>
+          <w:rFonts w:ascii="Candara" w:hAnsi="Candara"/>
+          <w:sz w:val="28"/>
+          <w:szCs w:val="28"/>
+        </w:rPr>
+        <w:t>Single spring boot project</w:t>
+      </w:r>
+    </w:p>
+    <w:p>
+      <w:pPr>
+        <w:rPr>
+          <w:rFonts w:ascii="Candara" w:hAnsi="Candara"/>
+          <w:sz w:val="28"/>
+          <w:szCs w:val="28"/>
+        </w:rPr>
+      </w:pPr>
+      <w:r>
+        <w:rPr>
+          <w:rFonts w:ascii="Candara" w:hAnsi="Candara"/>
+          <w:sz w:val="28"/>
+          <w:szCs w:val="28"/>
+        </w:rPr>
+        <w:t>Monolithic application</w:t>
+      </w:r>
+      <w:r>
+        <w:rPr>
+          <w:rFonts w:ascii="Candara" w:hAnsi="Candara"/>
+          <w:sz w:val="28"/>
+          <w:szCs w:val="28"/>
+        </w:rPr>
+        <w:t xml:space="preserve"> – single jar/war file</w:t>
+      </w:r>
+    </w:p>
+    <w:p>
+      <w:pPr>
+        <w:rPr>
+          <w:rFonts w:ascii="Candara" w:hAnsi="Candara"/>
+          <w:sz w:val="28"/>
+          <w:szCs w:val="28"/>
+        </w:rPr>
+      </w:pPr>
+    </w:p>
+    <w:p>
+      <w:pPr>
+        <w:rPr>
+          <w:rFonts w:ascii="Candara" w:hAnsi="Candara"/>
+          <w:sz w:val="28"/>
+          <w:szCs w:val="28"/>
+        </w:rPr>
+      </w:pPr>
+      <w:r>
+        <w:rPr>
+          <w:rFonts w:ascii="Candara" w:hAnsi="Candara"/>
+          <w:sz w:val="28"/>
+          <w:szCs w:val="28"/>
+        </w:rPr>
+        <w:t xml:space="preserve">Microservice architecture </w:t>
+      </w:r>
+    </w:p>
+    <w:p>
+      <w:pPr>
+        <w:rPr>
+          <w:rFonts w:ascii="Candara" w:hAnsi="Candara"/>
+          <w:sz w:val="28"/>
+          <w:szCs w:val="28"/>
+        </w:rPr>
+      </w:pPr>
+      <w:r>
+        <w:rPr>
+          <w:rFonts w:ascii="Candara" w:hAnsi="Candara"/>
+          <w:sz w:val="28"/>
+          <w:szCs w:val="28"/>
+        </w:rPr>
+        <w:t xml:space="preserve">------------------------------------------- </w:t>
+      </w:r>
+    </w:p>
+    <w:p>
+      <w:pPr>
+        <w:rPr>
+          <w:rFonts w:ascii="Candara" w:hAnsi="Candara"/>
+          <w:sz w:val="28"/>
+          <w:szCs w:val="28"/>
+        </w:rPr>
+      </w:pPr>
+    </w:p>
+    <w:p>
+      <w:pPr>
+        <w:rPr>
+          <w:rFonts w:ascii="Candara" w:hAnsi="Candara"/>
+          <w:sz w:val="28"/>
+          <w:szCs w:val="28"/>
+        </w:rPr>
+      </w:pPr>
+      <w:r>
+        <w:rPr>
+          <w:rFonts w:ascii="Candara" w:hAnsi="Candara"/>
+          <w:sz w:val="28"/>
+          <w:szCs w:val="28"/>
+        </w:rPr>
+        <w:t>Microservice communication</w:t>
+      </w:r>
+    </w:p>
+    <w:p>
+      <w:pPr>
+        <w:pStyle w:val="ListParagraph"/>
+        <w:numPr>
+          <w:ilvl w:val="0"/>
+          <w:numId w:val="1"/>
+        </w:numPr>
+        <w:rPr>
+          <w:rFonts w:ascii="Candara" w:hAnsi="Candara"/>
+          <w:sz w:val="28"/>
+          <w:szCs w:val="28"/>
+        </w:rPr>
+      </w:pPr>
+      <w:r>
+        <w:rPr>
+          <w:rFonts w:ascii="Candara" w:hAnsi="Candara"/>
+          <w:sz w:val="28"/>
+          <w:szCs w:val="28"/>
+        </w:rPr>
+        <w:lastRenderedPageBreak/>
+        <w:t>Synchronous communication</w:t>
+      </w:r>
+    </w:p>
+    <w:p>
+      <w:pPr>
+        <w:pStyle w:val="ListParagraph"/>
+        <w:rPr>
+          <w:rFonts w:ascii="Candara" w:hAnsi="Candara"/>
+          <w:sz w:val="28"/>
+          <w:szCs w:val="28"/>
+        </w:rPr>
+      </w:pPr>
+      <w:r>
+        <w:rPr>
+          <w:rFonts w:ascii="Candara" w:hAnsi="Candara"/>
+          <w:sz w:val="28"/>
+          <w:szCs w:val="28"/>
+        </w:rPr>
+        <w:t xml:space="preserve">Rest </w:t>
+      </w:r>
+      <w:proofErr w:type="gramStart"/>
+      <w:r>
+        <w:rPr>
+          <w:rFonts w:ascii="Candara" w:hAnsi="Candara"/>
+          <w:sz w:val="28"/>
+          <w:szCs w:val="28"/>
+        </w:rPr>
+        <w:t>template ,</w:t>
+      </w:r>
+      <w:proofErr w:type="gramEnd"/>
+      <w:r>
+        <w:rPr>
+          <w:rFonts w:ascii="Candara" w:hAnsi="Candara"/>
+          <w:sz w:val="28"/>
+          <w:szCs w:val="28"/>
+        </w:rPr>
+        <w:t xml:space="preserve"> Feign client</w:t>
+      </w:r>
+    </w:p>
+    <w:p>
+      <w:pPr>
+        <w:pStyle w:val="ListParagraph"/>
+        <w:numPr>
+          <w:ilvl w:val="0"/>
+          <w:numId w:val="1"/>
+        </w:numPr>
+        <w:rPr>
+          <w:rFonts w:ascii="Candara" w:hAnsi="Candara"/>
+          <w:sz w:val="28"/>
+          <w:szCs w:val="28"/>
+        </w:rPr>
+      </w:pPr>
+      <w:r>
+        <w:rPr>
+          <w:rFonts w:ascii="Candara" w:hAnsi="Candara"/>
+          <w:sz w:val="28"/>
+          <w:szCs w:val="28"/>
+        </w:rPr>
+        <w:t xml:space="preserve">Asynchronous </w:t>
+      </w:r>
+      <w:proofErr w:type="gramStart"/>
+      <w:r>
+        <w:rPr>
+          <w:rFonts w:ascii="Candara" w:hAnsi="Candara"/>
+          <w:sz w:val="28"/>
+          <w:szCs w:val="28"/>
+        </w:rPr>
+        <w:t>communication(</w:t>
+      </w:r>
+      <w:proofErr w:type="gramEnd"/>
+      <w:r>
+        <w:rPr>
+          <w:rFonts w:ascii="Candara" w:hAnsi="Candara"/>
+          <w:sz w:val="28"/>
+          <w:szCs w:val="28"/>
+        </w:rPr>
+        <w:t>message broker)</w:t>
+      </w:r>
+    </w:p>
+    <w:p>
+      <w:pPr>
+        <w:pStyle w:val="ListParagraph"/>
+        <w:rPr>
+          <w:rFonts w:ascii="Candara" w:hAnsi="Candara"/>
+          <w:sz w:val="28"/>
+          <w:szCs w:val="28"/>
+        </w:rPr>
+      </w:pPr>
+      <w:r>
+        <w:rPr>
+          <w:rFonts w:ascii="Candara" w:hAnsi="Candara"/>
+          <w:sz w:val="28"/>
+          <w:szCs w:val="28"/>
+        </w:rPr>
+        <w:t xml:space="preserve">Rabbit MQ, Active </w:t>
+      </w:r>
+      <w:proofErr w:type="gramStart"/>
+      <w:r>
+        <w:rPr>
+          <w:rFonts w:ascii="Candara" w:hAnsi="Candara"/>
+          <w:sz w:val="28"/>
+          <w:szCs w:val="28"/>
+        </w:rPr>
+        <w:t>MQ ,Kafka</w:t>
+      </w:r>
+      <w:proofErr w:type="gramEnd"/>
+      <w:r>
+        <w:rPr>
+          <w:rFonts w:ascii="Candara" w:hAnsi="Candara"/>
+          <w:sz w:val="28"/>
+          <w:szCs w:val="28"/>
+        </w:rPr>
+        <w:t>…….</w:t>
+      </w:r>
+    </w:p>
+    <w:p>
+      <w:pPr>
+        <w:ind w:left="360"/>
+        <w:rPr>
+          <w:rFonts w:ascii="Candara" w:hAnsi="Candara"/>
+          <w:sz w:val="28"/>
+          <w:szCs w:val="28"/>
+        </w:rPr>
+      </w:pPr>
+    </w:p>
+    <w:p>
+      <w:pPr>
+        <w:rPr>
+          <w:rFonts w:ascii="Candara" w:hAnsi="Candara"/>
+          <w:sz w:val="28"/>
+          <w:szCs w:val="28"/>
+        </w:rPr>
+      </w:pPr>
+      <w:r>
+        <w:rPr>
+          <w:rFonts w:ascii="Candara" w:hAnsi="Candara"/>
+          <w:sz w:val="28"/>
+          <w:szCs w:val="28"/>
+        </w:rPr>
+        <w:t>Spring cloud</w:t>
+      </w:r>
+    </w:p>
+    <w:p>
+      <w:pPr>
+        <w:rPr>
+          <w:rFonts w:ascii="Candara" w:hAnsi="Candara"/>
+          <w:sz w:val="28"/>
+          <w:szCs w:val="28"/>
+        </w:rPr>
+      </w:pPr>
+      <w:r>
+        <w:rPr>
+          <w:rFonts w:ascii="Candara" w:hAnsi="Candara"/>
+          <w:sz w:val="28"/>
+          <w:szCs w:val="28"/>
+        </w:rPr>
+        <w:t xml:space="preserve">----------------------- </w:t>
+      </w:r>
+    </w:p>
+    <w:p>
+      <w:pPr>
+        <w:rPr>
+          <w:rFonts w:ascii="Candara" w:hAnsi="Candara"/>
+          <w:sz w:val="28"/>
+          <w:szCs w:val="28"/>
+        </w:rPr>
+      </w:pPr>
+    </w:p>
+    <w:p>
+      <w:pPr>
+        <w:rPr>
+          <w:rFonts w:ascii="Candara" w:hAnsi="Candara"/>
+          <w:sz w:val="28"/>
+          <w:szCs w:val="28"/>
+        </w:rPr>
+      </w:pPr>
+      <w:r>
+        <w:rPr>
+          <w:rFonts w:ascii="Candara" w:hAnsi="Candara"/>
+          <w:sz w:val="28"/>
+          <w:szCs w:val="28"/>
+        </w:rPr>
+        <w:t xml:space="preserve">Spring cloud </w:t>
+      </w:r>
+      <w:proofErr w:type="spellStart"/>
+      <w:r>
+        <w:rPr>
+          <w:rFonts w:ascii="Candara" w:hAnsi="Candara"/>
+          <w:sz w:val="28"/>
+          <w:szCs w:val="28"/>
+        </w:rPr>
+        <w:t>netfilx</w:t>
+      </w:r>
+      <w:proofErr w:type="spellEnd"/>
+    </w:p>
+    <w:p>
+      <w:pPr>
+        <w:pStyle w:val="ListParagraph"/>
+        <w:numPr>
+          <w:ilvl w:val="0"/>
+          <w:numId w:val="1"/>
+        </w:numPr>
+        <w:rPr>
+          <w:rFonts w:ascii="Candara" w:hAnsi="Candara"/>
+          <w:sz w:val="28"/>
+          <w:szCs w:val="28"/>
+        </w:rPr>
+      </w:pPr>
+      <w:r>
+        <w:rPr>
+          <w:rFonts w:ascii="Candara" w:hAnsi="Candara"/>
+          <w:sz w:val="28"/>
+          <w:szCs w:val="28"/>
+        </w:rPr>
+        <w:t>Eureka module - SRD</w:t>
+      </w:r>
+    </w:p>
+    <w:p>
+      <w:pPr>
+        <w:pStyle w:val="ListParagraph"/>
+        <w:numPr>
+          <w:ilvl w:val="0"/>
+          <w:numId w:val="1"/>
+        </w:numPr>
+        <w:rPr>
+          <w:rFonts w:ascii="Candara" w:hAnsi="Candara"/>
+          <w:sz w:val="28"/>
+          <w:szCs w:val="28"/>
+        </w:rPr>
+      </w:pPr>
+      <w:proofErr w:type="spellStart"/>
+      <w:r>
+        <w:rPr>
+          <w:rFonts w:ascii="Candara" w:hAnsi="Candara"/>
+          <w:sz w:val="28"/>
+          <w:szCs w:val="28"/>
+        </w:rPr>
+        <w:t>Zuul</w:t>
+      </w:r>
+      <w:proofErr w:type="spellEnd"/>
+      <w:r>
+        <w:rPr>
+          <w:rFonts w:ascii="Candara" w:hAnsi="Candara"/>
+          <w:sz w:val="28"/>
+          <w:szCs w:val="28"/>
+        </w:rPr>
+        <w:t xml:space="preserve"> module – gate way </w:t>
+      </w:r>
+      <w:proofErr w:type="spellStart"/>
+      <w:r>
+        <w:rPr>
+          <w:rFonts w:ascii="Candara" w:hAnsi="Candara"/>
+          <w:sz w:val="28"/>
+          <w:szCs w:val="28"/>
+        </w:rPr>
+        <w:t>api</w:t>
+      </w:r>
+      <w:proofErr w:type="spellEnd"/>
+      <w:r>
+        <w:rPr>
+          <w:rFonts w:ascii="Candara" w:hAnsi="Candara"/>
+          <w:sz w:val="28"/>
+          <w:szCs w:val="28"/>
+        </w:rPr>
+        <w:t xml:space="preserve"> (deprecated)</w:t>
+      </w:r>
+    </w:p>
+    <w:p>
+      <w:pPr>
+        <w:rPr>
+          <w:rFonts w:ascii="Candara" w:hAnsi="Candara"/>
+          <w:sz w:val="28"/>
+          <w:szCs w:val="28"/>
+        </w:rPr>
+      </w:pPr>
+    </w:p>
+    <w:p>
+      <w:pPr>
+        <w:rPr>
+          <w:rFonts w:ascii="Candara" w:hAnsi="Candara"/>
+          <w:sz w:val="28"/>
+          <w:szCs w:val="28"/>
+        </w:rPr>
+      </w:pPr>
+    </w:p>
+    <w:p>
+      <w:pPr>
+        <w:rPr>
+          <w:rFonts w:ascii="Candara" w:hAnsi="Candara"/>
+          <w:sz w:val="28"/>
+          <w:szCs w:val="28"/>
+        </w:rPr>
+      </w:pPr>
+      <w:r>
+        <w:rPr>
+          <w:rFonts w:ascii="Candara" w:hAnsi="Candara"/>
+          <w:sz w:val="28"/>
+          <w:szCs w:val="28"/>
+        </w:rPr>
+        <w:t>Spring cloud gateway</w:t>
+      </w:r>
+    </w:p>
+    <w:p>
+      <w:pPr>
+        <w:pStyle w:val="ListParagraph"/>
+        <w:numPr>
+          <w:ilvl w:val="0"/>
+          <w:numId w:val="1"/>
+        </w:numPr>
+        <w:rPr>
+          <w:rFonts w:ascii="Candara" w:hAnsi="Candara"/>
+          <w:sz w:val="28"/>
+          <w:szCs w:val="28"/>
+        </w:rPr>
+      </w:pPr>
+      <w:r>
+        <w:rPr>
+          <w:rFonts w:ascii="Candara" w:hAnsi="Candara"/>
+          <w:sz w:val="28"/>
+          <w:szCs w:val="28"/>
+        </w:rPr>
+        <w:t>API Gateway</w:t>
+      </w:r>
+    </w:p>
+    <w:p>
+      <w:pPr>
+        <w:rPr>
+          <w:rFonts w:ascii="Candara" w:hAnsi="Candara"/>
+          <w:sz w:val="28"/>
+          <w:szCs w:val="28"/>
+        </w:rPr>
+      </w:pPr>
+    </w:p>
+    <w:p>
+      <w:pPr>
+        <w:rPr>
+          <w:rFonts w:ascii="Candara" w:hAnsi="Candara"/>
+          <w:sz w:val="28"/>
+          <w:szCs w:val="28"/>
+        </w:rPr>
+      </w:pPr>
+      <w:r>
+        <w:rPr>
+          <w:rFonts w:ascii="Candara" w:hAnsi="Candara"/>
+          <w:sz w:val="28"/>
+          <w:szCs w:val="28"/>
+        </w:rPr>
+        <w:t>SRD</w:t>
+      </w:r>
+    </w:p>
+    <w:p>
+      <w:pPr>
+        <w:rPr>
+          <w:rFonts w:ascii="Candara" w:hAnsi="Candara"/>
+          <w:sz w:val="28"/>
+          <w:szCs w:val="28"/>
+        </w:rPr>
+      </w:pPr>
+      <w:r>
+        <w:rPr>
+          <w:rFonts w:ascii="Candara" w:hAnsi="Candara"/>
+          <w:sz w:val="28"/>
+          <w:szCs w:val="28"/>
+        </w:rPr>
+        <w:t xml:space="preserve">------- </w:t>
+      </w:r>
+    </w:p>
+    <w:p>
+      <w:pPr>
+        <w:rPr>
+          <w:rFonts w:ascii="Candara" w:hAnsi="Candara"/>
+          <w:sz w:val="28"/>
+          <w:szCs w:val="28"/>
+        </w:rPr>
+      </w:pPr>
+      <w:r>
+        <w:rPr>
+          <w:rFonts w:ascii="Candara" w:hAnsi="Candara"/>
+          <w:sz w:val="28"/>
+          <w:szCs w:val="28"/>
+        </w:rPr>
+        <w:t xml:space="preserve">Spring </w:t>
+      </w:r>
+      <w:proofErr w:type="gramStart"/>
+      <w:r>
+        <w:rPr>
+          <w:rFonts w:ascii="Candara" w:hAnsi="Candara"/>
+          <w:sz w:val="28"/>
+          <w:szCs w:val="28"/>
+        </w:rPr>
+        <w:t>web ,</w:t>
+      </w:r>
+      <w:proofErr w:type="gramEnd"/>
+      <w:r>
+        <w:rPr>
+          <w:rFonts w:ascii="Candara" w:hAnsi="Candara"/>
+          <w:sz w:val="28"/>
+          <w:szCs w:val="28"/>
+        </w:rPr>
+        <w:t xml:space="preserve"> eureka server</w:t>
+      </w:r>
+    </w:p>
+    <w:p>
+      <w:pPr>
+        <w:pStyle w:val="HTMLPreformatted"/>
+        <w:shd w:val="clear" w:color="auto" w:fill="FFFFFF"/>
+        <w:rPr>
+          <w:color w:val="9E880D"/>
+        </w:rPr>
+      </w:pPr>
+      <w:r>
+        <w:rPr>
+          <w:rFonts w:ascii="Candara" w:hAnsi="Candara"/>
+          <w:sz w:val="28"/>
+          <w:szCs w:val="28"/>
+        </w:rPr>
+        <w:t>@</w:t>
+      </w:r>
+      <w:proofErr w:type="spellStart"/>
+      <w:r>
+        <w:rPr>
+          <w:color w:val="9E880D"/>
+        </w:rPr>
+        <w:t>EnableEurekaServer</w:t>
+      </w:r>
+      <w:proofErr w:type="spellEnd"/>
+    </w:p>
+    <w:p>
+      <w:pPr>
+        <w:pStyle w:val="HTMLPreformatted"/>
+        <w:shd w:val="clear" w:color="auto" w:fill="FFFFFF"/>
+        <w:rPr>
+          <w:color w:val="080808"/>
+        </w:rPr>
+      </w:pPr>
+    </w:p>
+    <w:p>
+      <w:pPr>
+        <w:pStyle w:val="HTMLPreformatted"/>
+        <w:shd w:val="clear" w:color="auto" w:fill="FFFFFF"/>
+        <w:rPr>
+          <w:color w:val="080808"/>
+        </w:rPr>
+      </w:pPr>
+      <w:proofErr w:type="spellStart"/>
+      <w:r>
+        <w:rPr>
+          <w:color w:val="083080"/>
+        </w:rPr>
+        <w:t>server.port</w:t>
+      </w:r>
+      <w:proofErr w:type="spellEnd"/>
+      <w:r>
+        <w:rPr>
+          <w:color w:val="080808"/>
+        </w:rPr>
+        <w:t>=</w:t>
+      </w:r>
+      <w:r>
+        <w:rPr>
+          <w:color w:val="067D17"/>
+        </w:rPr>
+        <w:t>8761</w:t>
+      </w:r>
+      <w:r>
+        <w:rPr>
+          <w:color w:val="067D17"/>
+        </w:rPr>
+        <w:br/>
+      </w:r>
+      <w:r>
+        <w:rPr>
+          <w:color w:val="067D17"/>
+        </w:rPr>
+        <w:br/>
+      </w:r>
+      <w:proofErr w:type="spellStart"/>
+      <w:r>
+        <w:rPr>
+          <w:color w:val="083080"/>
+        </w:rPr>
+        <w:t>eureka.client.register</w:t>
+      </w:r>
+      <w:proofErr w:type="spellEnd"/>
+      <w:r>
+        <w:rPr>
+          <w:color w:val="083080"/>
+        </w:rPr>
+        <w:t>-with-eureka</w:t>
+      </w:r>
+      <w:r>
+        <w:rPr>
+          <w:color w:val="080808"/>
+        </w:rPr>
+        <w:t xml:space="preserve">= </w:t>
+      </w:r>
+      <w:r>
+        <w:rPr>
+          <w:color w:val="067D17"/>
+        </w:rPr>
+        <w:t>false</w:t>
+      </w:r>
+      <w:r>
+        <w:rPr>
+          <w:color w:val="067D17"/>
+        </w:rPr>
+        <w:br/>
+      </w:r>
+      <w:proofErr w:type="spellStart"/>
+      <w:proofErr w:type="gramStart"/>
+      <w:r>
+        <w:rPr>
+          <w:color w:val="083080"/>
+        </w:rPr>
+        <w:t>eureka.client</w:t>
+      </w:r>
+      <w:proofErr w:type="gramEnd"/>
+      <w:r>
+        <w:rPr>
+          <w:color w:val="083080"/>
+        </w:rPr>
+        <w:t>.fetch</w:t>
+      </w:r>
+      <w:proofErr w:type="spellEnd"/>
+      <w:r>
+        <w:rPr>
+          <w:color w:val="083080"/>
+        </w:rPr>
+        <w:t>-registry</w:t>
+      </w:r>
+      <w:r>
+        <w:rPr>
+          <w:color w:val="080808"/>
+        </w:rPr>
+        <w:t>=</w:t>
+      </w:r>
+      <w:r>
+        <w:rPr>
+          <w:color w:val="067D17"/>
+        </w:rPr>
+        <w:t>false</w:t>
+      </w:r>
+    </w:p>
+    <w:p>
+      <w:pPr>
+        <w:pStyle w:val="HTMLPreformatted"/>
+        <w:shd w:val="clear" w:color="auto" w:fill="FFFFFF"/>
+        <w:rPr>
+          <w:color w:val="080808"/>
+        </w:rPr>
+      </w:pPr>
+    </w:p>
+    <w:p>
+      <w:pPr>
+        <w:pStyle w:val="HTMLPreformatted"/>
+        <w:shd w:val="clear" w:color="auto" w:fill="FFFFFF"/>
+        <w:rPr>
+          <w:color w:val="080808"/>
+        </w:rPr>
+      </w:pPr>
+    </w:p>
+    <w:p>
+      <w:pPr>
+        <w:pStyle w:val="HTMLPreformatted"/>
+        <w:shd w:val="clear" w:color="auto" w:fill="FFFFFF"/>
+        <w:rPr>
+          <w:color w:val="080808"/>
+        </w:rPr>
+      </w:pPr>
+    </w:p>
+    <w:p>
+      <w:pPr>
+        <w:pStyle w:val="HTMLPreformatted"/>
+        <w:shd w:val="clear" w:color="auto" w:fill="FFFFFF"/>
+        <w:rPr>
+          <w:color w:val="080808"/>
+        </w:rPr>
+      </w:pPr>
+      <w:r>
+        <w:rPr>
+          <w:color w:val="080808"/>
+        </w:rPr>
+        <w:t>to register under eureka server</w:t>
+      </w:r>
+    </w:p>
+    <w:p>
+      <w:pPr>
+        <w:pStyle w:val="HTMLPreformatted"/>
+        <w:numPr>
+          <w:ilvl w:val="0"/>
+          <w:numId w:val="1"/>
+        </w:numPr>
+        <w:shd w:val="clear" w:color="auto" w:fill="FFFFFF"/>
+        <w:rPr>
+          <w:color w:val="080808"/>
+        </w:rPr>
+      </w:pPr>
+      <w:r>
+        <w:rPr>
+          <w:color w:val="080808"/>
+        </w:rPr>
+        <w:t>Eureka discovery client dependency</w:t>
+      </w:r>
+    </w:p>
+    <w:p>
+      <w:pPr>
+        <w:pStyle w:val="HTMLPreformatted"/>
+        <w:numPr>
+          <w:ilvl w:val="0"/>
+          <w:numId w:val="1"/>
+        </w:numPr>
+        <w:shd w:val="clear" w:color="auto" w:fill="FFFFFF"/>
+        <w:rPr>
+          <w:color w:val="080808"/>
+        </w:rPr>
+      </w:pPr>
+      <w:r>
+        <w:rPr>
+          <w:color w:val="9E880D"/>
+        </w:rPr>
+        <w:t>@</w:t>
+      </w:r>
+      <w:proofErr w:type="spellStart"/>
+      <w:r>
+        <w:rPr>
+          <w:color w:val="9E880D"/>
+        </w:rPr>
+        <w:t>EnableDiscoveryClient</w:t>
+      </w:r>
+      <w:proofErr w:type="spellEnd"/>
+    </w:p>
+    <w:p>
+      <w:pPr>
+        <w:pStyle w:val="HTMLPreformatted"/>
+        <w:shd w:val="clear" w:color="auto" w:fill="FFFFFF"/>
+        <w:rPr>
+          <w:color w:val="080808"/>
+        </w:rPr>
+      </w:pPr>
+    </w:p>
+    <w:p>
+      <w:pPr>
+        <w:pStyle w:val="HTMLPreformatted"/>
+        <w:shd w:val="clear" w:color="auto" w:fill="FFFFFF"/>
+        <w:rPr>
+          <w:color w:val="080808"/>
+        </w:rPr>
+      </w:pPr>
+      <w:r>
+        <w:rPr>
+          <w:color w:val="080808"/>
+        </w:rPr>
+        <w:t>Config properties</w:t>
+      </w:r>
+    </w:p>
+    <w:p>
+      <w:pPr>
+        <w:pStyle w:val="HTMLPreformatted"/>
+        <w:shd w:val="clear" w:color="auto" w:fill="FFFFFF"/>
+        <w:rPr>
+          <w:color w:val="080808"/>
+        </w:rPr>
+      </w:pPr>
+      <w:proofErr w:type="spellStart"/>
+      <w:r>
+        <w:rPr>
+          <w:color w:val="080808"/>
+        </w:rPr>
+        <w:lastRenderedPageBreak/>
+        <w:t>Application.properties</w:t>
+      </w:r>
+      <w:proofErr w:type="spellEnd"/>
+    </w:p>
+    <w:p>
+      <w:pPr>
+        <w:pStyle w:val="HTMLPreformatted"/>
+        <w:shd w:val="clear" w:color="auto" w:fill="FFFFFF"/>
+        <w:rPr>
+          <w:color w:val="080808"/>
+        </w:rPr>
+      </w:pPr>
+    </w:p>
+    <w:p>
+      <w:pPr>
+        <w:pStyle w:val="HTMLPreformatted"/>
+        <w:shd w:val="clear" w:color="auto" w:fill="FFFFFF"/>
+        <w:rPr>
+          <w:color w:val="080808"/>
+        </w:rPr>
+      </w:pPr>
+      <w:r>
+        <w:rPr>
+          <w:color w:val="083080"/>
+        </w:rPr>
+        <w:t xml:space="preserve">spring.application.name </w:t>
+      </w:r>
+      <w:r>
+        <w:rPr>
+          <w:color w:val="080808"/>
+        </w:rPr>
+        <w:t xml:space="preserve">= </w:t>
+      </w:r>
+      <w:r>
+        <w:rPr>
+          <w:color w:val="067D17"/>
+        </w:rPr>
+        <w:t>contacts-service</w:t>
+      </w:r>
+      <w:r>
+        <w:rPr>
+          <w:color w:val="067D17"/>
+        </w:rPr>
+        <w:br/>
+      </w:r>
+      <w:proofErr w:type="spellStart"/>
+      <w:proofErr w:type="gramStart"/>
+      <w:r>
+        <w:rPr>
+          <w:color w:val="083080"/>
+        </w:rPr>
+        <w:t>eureka.client</w:t>
+      </w:r>
+      <w:proofErr w:type="gramEnd"/>
+      <w:r>
+        <w:rPr>
+          <w:color w:val="083080"/>
+        </w:rPr>
+        <w:t>.register</w:t>
+      </w:r>
+      <w:proofErr w:type="spellEnd"/>
+      <w:r>
+        <w:rPr>
+          <w:color w:val="083080"/>
+        </w:rPr>
+        <w:t>-with-eureka</w:t>
+      </w:r>
+      <w:r>
+        <w:rPr>
+          <w:color w:val="080808"/>
+        </w:rPr>
+        <w:t xml:space="preserve">= </w:t>
+      </w:r>
+      <w:r>
+        <w:rPr>
+          <w:color w:val="067D17"/>
+        </w:rPr>
+        <w:t>true</w:t>
+      </w:r>
+      <w:r>
+        <w:rPr>
+          <w:color w:val="067D17"/>
+        </w:rPr>
+        <w:br/>
+      </w:r>
+      <w:proofErr w:type="spellStart"/>
+      <w:r>
+        <w:rPr>
+          <w:color w:val="083080"/>
+        </w:rPr>
+        <w:t>eureka.client.fetch</w:t>
+      </w:r>
+      <w:proofErr w:type="spellEnd"/>
+      <w:r>
+        <w:rPr>
+          <w:color w:val="083080"/>
+        </w:rPr>
+        <w:t>-registry</w:t>
+      </w:r>
+      <w:r>
+        <w:rPr>
+          <w:color w:val="080808"/>
+        </w:rPr>
+        <w:t>=</w:t>
+      </w:r>
+      <w:r>
+        <w:rPr>
+          <w:color w:val="067D17"/>
+        </w:rPr>
+        <w:t>true</w:t>
+      </w:r>
+      <w:r>
+        <w:rPr>
+          <w:color w:val="067D17"/>
+        </w:rPr>
+        <w:br/>
+      </w:r>
+      <w:proofErr w:type="spellStart"/>
+      <w:r>
+        <w:rPr>
+          <w:color w:val="083080"/>
+        </w:rPr>
+        <w:t>eureka.client.serviceUrl.defaultZone</w:t>
+      </w:r>
+      <w:proofErr w:type="spellEnd"/>
+      <w:r>
+        <w:rPr>
+          <w:color w:val="080808"/>
+        </w:rPr>
+        <w:t xml:space="preserve">= </w:t>
+      </w:r>
+      <w:r>
+        <w:rPr>
+          <w:color w:val="067D17"/>
+        </w:rPr>
+        <w:t>http://localhost:8761/eureka/</w:t>
+      </w:r>
+      <w:r>
+        <w:rPr>
+          <w:color w:val="067D17"/>
+        </w:rPr>
+        <w:br/>
+      </w:r>
+      <w:proofErr w:type="spellStart"/>
+      <w:r>
+        <w:rPr>
+          <w:color w:val="083080"/>
+        </w:rPr>
+        <w:t>eureka.instance.hostname</w:t>
+      </w:r>
+      <w:proofErr w:type="spellEnd"/>
+      <w:r>
+        <w:rPr>
+          <w:color w:val="083080"/>
+        </w:rPr>
+        <w:t xml:space="preserve"> </w:t>
+      </w:r>
+      <w:r>
+        <w:rPr>
+          <w:color w:val="080808"/>
+        </w:rPr>
+        <w:t xml:space="preserve">= </w:t>
+      </w:r>
+      <w:r>
+        <w:rPr>
+          <w:color w:val="067D17"/>
+        </w:rPr>
+        <w:t>localhost</w:t>
+      </w:r>
+    </w:p>
+    <w:p>
+      <w:pPr>
+        <w:pStyle w:val="HTMLPreformatted"/>
+        <w:shd w:val="clear" w:color="auto" w:fill="FFFFFF"/>
+        <w:rPr>
+          <w:color w:val="080808"/>
+        </w:rPr>
+      </w:pPr>
+    </w:p>
+    <w:p>
+      <w:pPr>
+        <w:pStyle w:val="HTMLPreformatted"/>
+        <w:shd w:val="clear" w:color="auto" w:fill="FFFFFF"/>
+        <w:rPr>
+          <w:color w:val="080808"/>
+        </w:rPr>
+      </w:pPr>
+      <w:proofErr w:type="spellStart"/>
+      <w:proofErr w:type="gramStart"/>
+      <w:r>
+        <w:rPr>
+          <w:color w:val="080808"/>
+        </w:rPr>
+        <w:t>application.yaml</w:t>
+      </w:r>
+      <w:proofErr w:type="spellEnd"/>
+      <w:proofErr w:type="gramEnd"/>
+    </w:p>
+    <w:p>
+      <w:pPr>
+        <w:pStyle w:val="HTMLPreformatted"/>
+        <w:shd w:val="clear" w:color="auto" w:fill="FFFFFF"/>
+        <w:rPr>
+          <w:color w:val="080808"/>
+        </w:rPr>
+      </w:pPr>
+      <w:r>
+        <w:rPr>
+          <w:color w:val="0033B3"/>
+        </w:rPr>
+        <w:t>spring</w:t>
+      </w:r>
+      <w:r>
+        <w:rPr>
+          <w:color w:val="080808"/>
+        </w:rPr>
+        <w:t>:</w:t>
+      </w:r>
+      <w:r>
+        <w:rPr>
+          <w:color w:val="080808"/>
+        </w:rPr>
+        <w:br/>
+        <w:t xml:space="preserve">  </w:t>
+      </w:r>
+      <w:r>
+        <w:rPr>
+          <w:color w:val="0033B3"/>
+        </w:rPr>
+        <w:t>application</w:t>
+      </w:r>
+      <w:r>
+        <w:rPr>
+          <w:color w:val="080808"/>
+        </w:rPr>
+        <w:t>:</w:t>
+      </w:r>
+      <w:r>
+        <w:rPr>
+          <w:color w:val="080808"/>
+        </w:rPr>
+        <w:br/>
+        <w:t xml:space="preserve">    </w:t>
+      </w:r>
+      <w:r>
+        <w:rPr>
+          <w:color w:val="0033B3"/>
+        </w:rPr>
+        <w:t>name</w:t>
+      </w:r>
+      <w:r>
+        <w:rPr>
+          <w:color w:val="080808"/>
+        </w:rPr>
+        <w:t>: user-profile-service</w:t>
+      </w:r>
+    </w:p>
+    <w:p>
+      <w:pPr>
+        <w:pStyle w:val="HTMLPreformatted"/>
+        <w:shd w:val="clear" w:color="auto" w:fill="FFFFFF"/>
+        <w:rPr>
+          <w:color w:val="080808"/>
+        </w:rPr>
+      </w:pPr>
       <w:bookmarkStart w:id="0" w:name="_GoBack"/>
       <w:bookmarkEnd w:id="0"/>
+    </w:p>
+    <w:p>
+      <w:pPr>
+        <w:pStyle w:val="HTMLPreformatted"/>
+        <w:shd w:val="clear" w:color="auto" w:fill="FFFFFF"/>
+        <w:rPr>
+          <w:color w:val="080808"/>
+        </w:rPr>
+      </w:pPr>
+      <w:r>
+        <w:rPr>
+          <w:color w:val="0033B3"/>
+        </w:rPr>
+        <w:t>eureka</w:t>
+      </w:r>
+      <w:r>
+        <w:rPr>
+          <w:color w:val="080808"/>
+        </w:rPr>
+        <w:t>:</w:t>
+      </w:r>
+      <w:r>
+        <w:rPr>
+          <w:color w:val="080808"/>
+        </w:rPr>
+        <w:br/>
+        <w:t xml:space="preserve">  </w:t>
+      </w:r>
+      <w:r>
+        <w:rPr>
+          <w:color w:val="0033B3"/>
+        </w:rPr>
+        <w:t>instance</w:t>
+      </w:r>
+      <w:r>
+        <w:rPr>
+          <w:color w:val="080808"/>
+        </w:rPr>
+        <w:t>:</w:t>
+      </w:r>
+      <w:r>
+        <w:rPr>
+          <w:color w:val="080808"/>
+        </w:rPr>
+        <w:br/>
+        <w:t xml:space="preserve">    </w:t>
+      </w:r>
+      <w:r>
+        <w:rPr>
+          <w:color w:val="0033B3"/>
+        </w:rPr>
+        <w:t>hostname</w:t>
+      </w:r>
+      <w:r>
+        <w:rPr>
+          <w:color w:val="080808"/>
+        </w:rPr>
+        <w:t>: localhost</w:t>
+      </w:r>
+      <w:r>
+        <w:rPr>
+          <w:color w:val="080808"/>
+        </w:rPr>
+        <w:br/>
+        <w:t xml:space="preserve">  </w:t>
+      </w:r>
+      <w:r>
+        <w:rPr>
+          <w:color w:val="0033B3"/>
+        </w:rPr>
+        <w:t>client</w:t>
+      </w:r>
+      <w:r>
+        <w:rPr>
+          <w:color w:val="080808"/>
+        </w:rPr>
+        <w:t>:</w:t>
+      </w:r>
+      <w:r>
+        <w:rPr>
+          <w:color w:val="080808"/>
+        </w:rPr>
+        <w:br/>
+        <w:t xml:space="preserve">    </w:t>
+      </w:r>
+      <w:proofErr w:type="spellStart"/>
+      <w:r>
+        <w:rPr>
+          <w:color w:val="0033B3"/>
+        </w:rPr>
+        <w:t>registerWithEureka</w:t>
+      </w:r>
+      <w:proofErr w:type="spellEnd"/>
+      <w:r>
+        <w:rPr>
+          <w:color w:val="080808"/>
+        </w:rPr>
+        <w:t>: true</w:t>
+      </w:r>
+      <w:r>
+        <w:rPr>
+          <w:color w:val="080808"/>
+        </w:rPr>
+        <w:br/>
+        <w:t xml:space="preserve">    </w:t>
+      </w:r>
+      <w:proofErr w:type="spellStart"/>
+      <w:r>
+        <w:rPr>
+          <w:color w:val="0033B3"/>
+        </w:rPr>
+        <w:t>fetchRegistry</w:t>
+      </w:r>
+      <w:proofErr w:type="spellEnd"/>
+      <w:r>
+        <w:rPr>
+          <w:color w:val="080808"/>
+        </w:rPr>
+        <w:t>: true</w:t>
+      </w:r>
+      <w:r>
+        <w:rPr>
+          <w:color w:val="080808"/>
+        </w:rPr>
+        <w:br/>
+        <w:t xml:space="preserve">    </w:t>
+      </w:r>
+      <w:proofErr w:type="spellStart"/>
+      <w:r>
+        <w:rPr>
+          <w:color w:val="0033B3"/>
+        </w:rPr>
+        <w:t>serviceUrl</w:t>
+      </w:r>
+      <w:proofErr w:type="spellEnd"/>
+      <w:r>
+        <w:rPr>
+          <w:color w:val="080808"/>
+        </w:rPr>
+        <w:t>:</w:t>
+      </w:r>
+      <w:r>
+        <w:rPr>
+          <w:color w:val="080808"/>
+        </w:rPr>
+        <w:br/>
+        <w:t xml:space="preserve">      </w:t>
+      </w:r>
+      <w:proofErr w:type="spellStart"/>
+      <w:r>
+        <w:rPr>
+          <w:color w:val="0033B3"/>
+        </w:rPr>
+        <w:t>defaultZone</w:t>
+      </w:r>
+      <w:proofErr w:type="spellEnd"/>
+      <w:r>
+        <w:rPr>
+          <w:color w:val="080808"/>
+        </w:rPr>
+        <w:t>: http://localhost:8761/eureka/</w:t>
+      </w:r>
+    </w:p>
+    <w:p>
+      <w:pPr>
+        <w:pStyle w:val="HTMLPreformatted"/>
+        <w:shd w:val="clear" w:color="auto" w:fill="FFFFFF"/>
+        <w:rPr>
+          <w:color w:val="080808"/>
+        </w:rPr>
+      </w:pPr>
+    </w:p>
+    <w:p>
+      <w:pPr>
+        <w:rPr>
+          <w:rFonts w:ascii="Candara" w:hAnsi="Candara"/>
+          <w:sz w:val="28"/>
+          <w:szCs w:val="28"/>
+        </w:rPr>
+      </w:pPr>
     </w:p>
     <w:p>
       <w:pPr>
@@ -785,6 +2261,54 @@
       <w:contextualSpacing/>
     </w:pPr>
   </w:style>
+  <w:style w:type="paragraph" w:styleId="HTMLPreformatted">
+    <w:name w:val="HTML Preformatted"/>
+    <w:basedOn w:val="Normal"/>
+    <w:link w:val="HTMLPreformattedChar"/>
+    <w:uiPriority w:val="99"/>
+    <w:semiHidden/>
+    <w:unhideWhenUsed/>
+    <w:rsid w:val="006F5846"/>
+    <w:pPr>
+      <w:tabs>
+        <w:tab w:val="left" w:pos="916"/>
+        <w:tab w:val="left" w:pos="1832"/>
+        <w:tab w:val="left" w:pos="2748"/>
+        <w:tab w:val="left" w:pos="3664"/>
+        <w:tab w:val="left" w:pos="4580"/>
+        <w:tab w:val="left" w:pos="5496"/>
+        <w:tab w:val="left" w:pos="6412"/>
+        <w:tab w:val="left" w:pos="7328"/>
+        <w:tab w:val="left" w:pos="8244"/>
+        <w:tab w:val="left" w:pos="9160"/>
+        <w:tab w:val="left" w:pos="10076"/>
+        <w:tab w:val="left" w:pos="10992"/>
+        <w:tab w:val="left" w:pos="11908"/>
+        <w:tab w:val="left" w:pos="12824"/>
+        <w:tab w:val="left" w:pos="13740"/>
+        <w:tab w:val="left" w:pos="14656"/>
+      </w:tabs>
+      <w:spacing w:after="0" w:line="240" w:lineRule="auto"/>
+    </w:pPr>
+    <w:rPr>
+      <w:rFonts w:ascii="Courier New" w:eastAsia="Times New Roman" w:hAnsi="Courier New" w:cs="Courier New"/>
+      <w:sz w:val="20"/>
+      <w:szCs w:val="20"/>
+    </w:rPr>
+  </w:style>
+  <w:style w:type="character" w:customStyle="1" w:styleId="HTMLPreformattedChar">
+    <w:name w:val="HTML Preformatted Char"/>
+    <w:basedOn w:val="DefaultParagraphFont"/>
+    <w:link w:val="HTMLPreformatted"/>
+    <w:uiPriority w:val="99"/>
+    <w:semiHidden/>
+    <w:rsid w:val="006F5846"/>
+    <w:rPr>
+      <w:rFonts w:ascii="Courier New" w:eastAsia="Times New Roman" w:hAnsi="Courier New" w:cs="Courier New"/>
+      <w:sz w:val="20"/>
+      <w:szCs w:val="20"/>
+    </w:rPr>
+  </w:style>
 </w:styles>
 </file>
 

</xml_diff>